<commit_message>
Changing mass, Xcm and Inertias implemented, bug in ode45 function gives NaN, if its fixed it should be working
</commit_message>
<xml_diff>
--- a/simulation/ROROsim/To do for simulation.docx
+++ b/simulation/ROROsim/To do for simulation.docx
@@ -3,15 +3,53 @@
 <w:document xmlns:wpc="http://schemas.microsoft.com/office/word/2010/wordprocessingCanvas" xmlns:cx="http://schemas.microsoft.com/office/drawing/2014/chartex" xmlns:cx1="http://schemas.microsoft.com/office/drawing/2015/9/8/chartex" xmlns:mc="http://schemas.openxmlformats.org/markup-compatibility/2006" xmlns:o="urn:schemas-microsoft-com:office:office" xmlns:r="http://schemas.openxmlformats.org/officeDocument/2006/relationships" xmlns:m="http://schemas.openxmlformats.org/officeDocument/2006/math" xmlns:v="urn:schemas-microsoft-com:vml" xmlns:wp14="http://schemas.microsoft.com/office/word/2010/wordprocessingDrawing" xmlns:wp="http://schemas.openxmlformats.org/drawingml/2006/wordprocessingDrawing" xmlns:w10="urn:schemas-microsoft-com:office:word" xmlns:w="http://schemas.openxmlformats.org/wordprocessingml/2006/main" xmlns:w14="http://schemas.microsoft.com/office/word/2010/wordml" xmlns:w15="http://schemas.microsoft.com/office/word/2012/wordml" xmlns:w16se="http://schemas.microsoft.com/office/word/2015/wordml/symex" xmlns:wpg="http://schemas.microsoft.com/office/word/2010/wordprocessingGroup" xmlns:wpi="http://schemas.microsoft.com/office/word/2010/wordprocessingInk" xmlns:wne="http://schemas.microsoft.com/office/word/2006/wordml" xmlns:wps="http://schemas.microsoft.com/office/word/2010/wordprocessingShape" mc:Ignorable="w14 w15 w16se wp14">
   <w:body>
     <w:p>
-      <w:r>
+      <w:pPr>
+        <w:rPr>
+          <w:lang w:val="en-US"/>
+        </w:rPr>
+      </w:pPr>
+      <w:r>
+        <w:rPr>
+          <w:lang w:val="en-US"/>
+        </w:rPr>
         <w:t>To do for simulation</w:t>
       </w:r>
     </w:p>
-    <w:p/>
-    <w:p>
-      <w:r>
-        <w:t>Environnent model :</w:t>
-      </w:r>
+    <w:p>
+      <w:pPr>
+        <w:rPr>
+          <w:lang w:val="en-US"/>
+        </w:rPr>
+      </w:pPr>
+    </w:p>
+    <w:p>
+      <w:pPr>
+        <w:rPr>
+          <w:lang w:val="en-US"/>
+        </w:rPr>
+      </w:pPr>
+      <w:proofErr w:type="spellStart"/>
+      <w:r>
+        <w:rPr>
+          <w:lang w:val="en-US"/>
+        </w:rPr>
+        <w:t>Environnent</w:t>
+      </w:r>
+      <w:proofErr w:type="spellEnd"/>
+      <w:r>
+        <w:rPr>
+          <w:lang w:val="en-US"/>
+        </w:rPr>
+        <w:t xml:space="preserve"> </w:t>
+      </w:r>
+      <w:proofErr w:type="gramStart"/>
+      <w:r>
+        <w:rPr>
+          <w:lang w:val="en-US"/>
+        </w:rPr>
+        <w:t>model :</w:t>
+      </w:r>
+      <w:proofErr w:type="gramEnd"/>
     </w:p>
     <w:p>
       <w:pPr>
@@ -200,22 +238,211 @@
           <w:lang w:val="en-US"/>
         </w:rPr>
       </w:pPr>
-    </w:p>
-    <w:p>
-      <w:pPr>
-        <w:rPr>
-          <w:lang w:val="en-US"/>
-        </w:rPr>
-      </w:pPr>
-    </w:p>
-    <w:p>
-      <w:pPr>
-        <w:rPr>
-          <w:lang w:val="en-US"/>
-        </w:rPr>
-      </w:pPr>
+      <w:r>
+        <w:rPr>
+          <w:lang w:val="en-US"/>
+        </w:rPr>
+        <w:t>Motor impulse is different from what is given- fixed</w:t>
+      </w:r>
+    </w:p>
+    <w:p>
+      <w:pPr>
+        <w:rPr>
+          <w:lang w:val="en-US"/>
+        </w:rPr>
+      </w:pPr>
+      <w:r>
+        <w:rPr>
+          <w:lang w:val="en-US"/>
+        </w:rPr>
+        <w:t xml:space="preserve">Use spline for integration </w:t>
+      </w:r>
+    </w:p>
+    <w:p>
+      <w:pPr>
+        <w:rPr>
+          <w:lang w:val="en-US"/>
+        </w:rPr>
+      </w:pPr>
+    </w:p>
+    <w:p>
+      <w:pPr>
+        <w:rPr>
+          <w:lang w:val="en-US"/>
+        </w:rPr>
+      </w:pPr>
+      <w:r>
+        <w:rPr>
+          <w:lang w:val="en-US"/>
+        </w:rPr>
+        <w:t xml:space="preserve">Include </w:t>
+      </w:r>
+      <w:proofErr w:type="spellStart"/>
+      <w:proofErr w:type="gramStart"/>
+      <w:r>
+        <w:rPr>
+          <w:lang w:val="en-US"/>
+        </w:rPr>
+        <w:t>dt</w:t>
+      </w:r>
+      <w:proofErr w:type="spellEnd"/>
+      <w:proofErr w:type="gramEnd"/>
+      <w:r>
+        <w:rPr>
+          <w:lang w:val="en-US"/>
+        </w:rPr>
+        <w:t xml:space="preserve"> in rocket class</w:t>
+      </w:r>
+    </w:p>
+    <w:p>
+      <w:pPr>
+        <w:rPr>
+          <w:lang w:val="en-US"/>
+        </w:rPr>
+      </w:pPr>
+    </w:p>
+    <w:p>
+      <w:pPr>
+        <w:autoSpaceDE w:val="0"/>
+        <w:autoSpaceDN w:val="0"/>
+        <w:adjustRightInd w:val="0"/>
+        <w:spacing w:after="0" w:line="240" w:lineRule="auto"/>
+        <w:rPr>
+          <w:rFonts w:ascii="Courier New" w:hAnsi="Courier New" w:cs="Courier New"/>
+          <w:sz w:val="24"/>
+          <w:szCs w:val="24"/>
+          <w:lang w:val="en-US"/>
+        </w:rPr>
+      </w:pPr>
+      <w:r>
+        <w:rPr>
+          <w:rFonts w:ascii="Courier New" w:hAnsi="Courier New" w:cs="Courier New"/>
+          <w:color w:val="228B22"/>
+          <w:sz w:val="20"/>
+          <w:szCs w:val="20"/>
+          <w:lang w:val="en-US"/>
+        </w:rPr>
+        <w:t xml:space="preserve">%moving cg of the prop </w:t>
+      </w:r>
+    </w:p>
+    <w:p>
+      <w:pPr>
+        <w:autoSpaceDE w:val="0"/>
+        <w:autoSpaceDN w:val="0"/>
+        <w:adjustRightInd w:val="0"/>
+        <w:spacing w:after="0" w:line="240" w:lineRule="auto"/>
+        <w:rPr>
+          <w:rFonts w:ascii="Courier New" w:hAnsi="Courier New" w:cs="Courier New"/>
+          <w:sz w:val="24"/>
+          <w:szCs w:val="24"/>
+          <w:lang w:val="en-US"/>
+        </w:rPr>
+      </w:pPr>
+      <w:r>
+        <w:rPr>
+          <w:rFonts w:ascii="Courier New" w:hAnsi="Courier New" w:cs="Courier New"/>
+          <w:color w:val="228B22"/>
+          <w:sz w:val="20"/>
+          <w:szCs w:val="20"/>
+          <w:lang w:val="en-US"/>
+        </w:rPr>
+        <w:t>%Inertia of the Prop</w:t>
+      </w:r>
+    </w:p>
+    <w:p>
+      <w:pPr>
+        <w:autoSpaceDE w:val="0"/>
+        <w:autoSpaceDN w:val="0"/>
+        <w:adjustRightInd w:val="0"/>
+        <w:spacing w:after="0" w:line="240" w:lineRule="auto"/>
+        <w:rPr>
+          <w:rFonts w:ascii="Courier New" w:hAnsi="Courier New" w:cs="Courier New"/>
+          <w:sz w:val="24"/>
+          <w:szCs w:val="24"/>
+        </w:rPr>
+      </w:pPr>
+      <w:r>
+        <w:rPr>
+          <w:rFonts w:ascii="Courier New" w:hAnsi="Courier New" w:cs="Courier New"/>
+          <w:color w:val="228B22"/>
+          <w:sz w:val="20"/>
+          <w:szCs w:val="20"/>
+        </w:rPr>
+        <w:t xml:space="preserve">%combine the 2 </w:t>
+      </w:r>
       <w:bookmarkStart w:id="0" w:name="_GoBack"/>
       <w:bookmarkEnd w:id="0"/>
+    </w:p>
+    <w:p>
+      <w:pPr>
+        <w:autoSpaceDE w:val="0"/>
+        <w:autoSpaceDN w:val="0"/>
+        <w:adjustRightInd w:val="0"/>
+        <w:spacing w:after="0" w:line="240" w:lineRule="auto"/>
+        <w:rPr>
+          <w:rFonts w:ascii="Courier New" w:hAnsi="Courier New" w:cs="Courier New"/>
+          <w:sz w:val="24"/>
+          <w:szCs w:val="24"/>
+        </w:rPr>
+      </w:pPr>
+      <w:r>
+        <w:rPr>
+          <w:rFonts w:ascii="Courier New" w:hAnsi="Courier New" w:cs="Courier New"/>
+          <w:color w:val="228B22"/>
+          <w:sz w:val="20"/>
+          <w:szCs w:val="20"/>
+        </w:rPr>
+        <w:t>%</w:t>
+      </w:r>
+    </w:p>
+    <w:p>
+      <w:pPr>
+        <w:rPr>
+          <w:lang w:val="en-US"/>
+        </w:rPr>
+      </w:pPr>
+    </w:p>
+    <w:p>
+      <w:pPr>
+        <w:rPr>
+          <w:lang w:val="en-US"/>
+        </w:rPr>
+      </w:pPr>
+    </w:p>
+    <w:p>
+      <w:pPr>
+        <w:rPr>
+          <w:lang w:val="en-US"/>
+        </w:rPr>
+      </w:pPr>
+    </w:p>
+    <w:p>
+      <w:pPr>
+        <w:rPr>
+          <w:lang w:val="en-US"/>
+        </w:rPr>
+      </w:pPr>
+    </w:p>
+    <w:p>
+      <w:pPr>
+        <w:rPr>
+          <w:lang w:val="en-US"/>
+        </w:rPr>
+      </w:pPr>
+    </w:p>
+    <w:p>
+      <w:pPr>
+        <w:rPr>
+          <w:lang w:val="en-US"/>
+        </w:rPr>
+      </w:pPr>
+    </w:p>
+    <w:p>
+      <w:pPr>
+        <w:rPr>
+          <w:lang w:val="en-US"/>
+        </w:rPr>
+      </w:pPr>
     </w:p>
     <w:sectPr>
       <w:pgSz w:w="11906" w:h="16838"/>

</xml_diff>